<commit_message>
touchSensor/updated *.docx to contain new Fritzing diagram (w/resistor)
</commit_message>
<xml_diff>
--- a/K47 User Manual/19_TouchSensor/Description/TouchSensor.docx
+++ b/K47 User Manual/19_TouchSensor/Description/TouchSensor.docx
@@ -117,7 +117,43 @@
           <w:sz w:val="28"/>
           <w:szCs w:val="28"/>
         </w:rPr>
-        <w:t>Touch sensors are switches, in the electronics sense, that—unlike conventional push-buttons or throw switches—have no moving parts, no metal contacts, and no electrical discharge requirement. In turn this greatly simplifies their mechanical structure, saves copper alloys in their construction, and reduces the impact of wear-and-tear. They are often combined with, or embeded in, liquid crystal display panels, allowing them to be augmented by local illumination, dynamically-changing text amd graphical prompts, and other visual “packaging.” (Modern smartphone and tablet touchscreens are examples of such combinations.) Touch sensors are trigged by the induction voltage of the human body itself. In this experiment, you’ll use the Raspberry Pi switch an LED light on and off in response to “touches” sensed by the touch switch.</w:t>
+        <w:t xml:space="preserve">Touch sensors are switches, in the electronics sense, that—unlike conventional push-buttons or throw switches—have no moving parts, no metal contacts, and no electrical discharge requirement. In turn this greatly simplifies their mechanical structure, saves copper alloys in their construction, and reduces the impact of wear-and-tear. They are often combined with, or </w:t>
+      </w:r>
+      <w:proofErr w:type="spellStart"/>
+      <w:r>
+        <w:rPr>
+          <w:rFonts w:ascii="Times New Roman" w:hAnsi="Times New Roman" w:cs="Times New Roman"/>
+          <w:sz w:val="28"/>
+          <w:szCs w:val="28"/>
+        </w:rPr>
+        <w:t>embeded</w:t>
+      </w:r>
+      <w:proofErr w:type="spellEnd"/>
+      <w:r>
+        <w:rPr>
+          <w:rFonts w:ascii="Times New Roman" w:hAnsi="Times New Roman" w:cs="Times New Roman"/>
+          <w:sz w:val="28"/>
+          <w:szCs w:val="28"/>
+        </w:rPr>
+        <w:t xml:space="preserve"> in, liquid crystal display panels, allowing them to be augmented by local illumination, dynamically-changing text </w:t>
+      </w:r>
+      <w:proofErr w:type="spellStart"/>
+      <w:r>
+        <w:rPr>
+          <w:rFonts w:ascii="Times New Roman" w:hAnsi="Times New Roman" w:cs="Times New Roman"/>
+          <w:sz w:val="28"/>
+          <w:szCs w:val="28"/>
+        </w:rPr>
+        <w:t>amd</w:t>
+      </w:r>
+      <w:proofErr w:type="spellEnd"/>
+      <w:r>
+        <w:rPr>
+          <w:rFonts w:ascii="Times New Roman" w:hAnsi="Times New Roman" w:cs="Times New Roman"/>
+          <w:sz w:val="28"/>
+          <w:szCs w:val="28"/>
+        </w:rPr>
+        <w:t xml:space="preserve"> graphical prompts, and other visual “packaging.” (Modern smartphone and tablet touchscreens are examples of such combinations.) Touch sensors are trigged by the induction voltage of the human body itself. In this experiment, you’ll use the Raspberry Pi switch an LED light on and off in response to “touches” sensed by the touch switch.</w:t>
       </w:r>
     </w:p>
     <w:p>
@@ -338,13 +374,23 @@
           <w:szCs w:val="28"/>
         </w:rPr>
       </w:pPr>
+      <w:proofErr w:type="spellStart"/>
       <w:r>
         <w:rPr>
           <w:rFonts w:ascii="Courier" w:hAnsi="Courier" w:cs="Times New Roman"/>
           <w:sz w:val="28"/>
           <w:szCs w:val="28"/>
         </w:rPr>
-        <w:t>Dupont jumper wires</w:t>
+        <w:t>Dupont</w:t>
+      </w:r>
+      <w:proofErr w:type="spellEnd"/>
+      <w:r>
+        <w:rPr>
+          <w:rFonts w:ascii="Courier" w:hAnsi="Courier" w:cs="Times New Roman"/>
+          <w:sz w:val="28"/>
+          <w:szCs w:val="28"/>
+        </w:rPr>
+        <w:t xml:space="preserve"> jumper wires</w:t>
       </w:r>
     </w:p>
     <w:p>
@@ -387,7 +433,23 @@
         </w:numPr>
       </w:pPr>
       <w:r>
-        <w:t>If you have not done so already, prepare your development system by installing the Python interpreter, RPi.GIO library, and wiringPi library as described in READ_ME.TXT.</w:t>
+        <w:t xml:space="preserve">If you have not done so already, prepare your development system by installing the Python interpreter, </w:t>
+      </w:r>
+      <w:proofErr w:type="spellStart"/>
+      <w:r>
+        <w:t>RPi.GIO</w:t>
+      </w:r>
+      <w:proofErr w:type="spellEnd"/>
+      <w:r>
+        <w:t xml:space="preserve"> library, and </w:t>
+      </w:r>
+      <w:proofErr w:type="spellStart"/>
+      <w:r>
+        <w:t>wiringPi</w:t>
+      </w:r>
+      <w:proofErr w:type="spellEnd"/>
+      <w:r>
+        <w:t xml:space="preserve"> library as described in READ_ME.TXT.</w:t>
       </w:r>
     </w:p>
     <w:p>
@@ -423,7 +485,21 @@
         <w:rPr>
           <w:rFonts w:hint="eastAsia"/>
         </w:rPr>
-        <w:t>and Dupont jumper wires as illustrated</w:t>
+        <w:t xml:space="preserve">and </w:t>
+      </w:r>
+      <w:proofErr w:type="spellStart"/>
+      <w:r>
+        <w:rPr>
+          <w:rFonts w:hint="eastAsia"/>
+        </w:rPr>
+        <w:t>Dupont</w:t>
+      </w:r>
+      <w:proofErr w:type="spellEnd"/>
+      <w:r>
+        <w:rPr>
+          <w:rFonts w:hint="eastAsia"/>
+        </w:rPr>
+        <w:t xml:space="preserve"> jumper wires as illustrated</w:t>
       </w:r>
       <w:r>
         <w:t xml:space="preserve"> in the Wiring Diagram below. Note you will connect only two of the three pins on the LED. </w:t>
@@ -466,14 +542,32 @@
           <w:szCs w:val="24"/>
         </w:rPr>
         <w:br/>
-        <w:t xml:space="preserve">gcc </w:t>
-      </w:r>
+      </w:r>
+      <w:proofErr w:type="spellStart"/>
       <w:r>
         <w:rPr>
           <w:rFonts w:ascii="Courier" w:hAnsi="Courier"/>
           <w:sz w:val="24"/>
           <w:szCs w:val="24"/>
         </w:rPr>
+        <w:t>gcc</w:t>
+      </w:r>
+      <w:proofErr w:type="spellEnd"/>
+      <w:r>
+        <w:rPr>
+          <w:rFonts w:ascii="Courier" w:hAnsi="Courier"/>
+          <w:sz w:val="24"/>
+          <w:szCs w:val="24"/>
+        </w:rPr>
+        <w:t xml:space="preserve"> </w:t>
+      </w:r>
+      <w:proofErr w:type="spellStart"/>
+      <w:r>
+        <w:rPr>
+          <w:rFonts w:ascii="Courier" w:hAnsi="Courier"/>
+          <w:sz w:val="24"/>
+          <w:szCs w:val="24"/>
+        </w:rPr>
         <w:t>touchSensor</w:t>
       </w:r>
       <w:r>
@@ -482,14 +576,24 @@
           <w:sz w:val="24"/>
           <w:szCs w:val="24"/>
         </w:rPr>
-        <w:t xml:space="preserve">.c -o </w:t>
-      </w:r>
+        <w:t>.c</w:t>
+      </w:r>
+      <w:proofErr w:type="spellEnd"/>
       <w:r>
         <w:rPr>
           <w:rFonts w:ascii="Courier" w:hAnsi="Courier"/>
           <w:sz w:val="24"/>
           <w:szCs w:val="24"/>
         </w:rPr>
+        <w:t xml:space="preserve"> -o </w:t>
+      </w:r>
+      <w:proofErr w:type="spellStart"/>
+      <w:r>
+        <w:rPr>
+          <w:rFonts w:ascii="Courier" w:hAnsi="Courier"/>
+          <w:sz w:val="24"/>
+          <w:szCs w:val="24"/>
+        </w:rPr>
         <w:t>touchSensor</w:t>
       </w:r>
       <w:r>
@@ -498,16 +602,36 @@
           <w:sz w:val="24"/>
           <w:szCs w:val="24"/>
         </w:rPr>
-        <w:t>.out –lwiringPi</w:t>
-      </w:r>
+        <w:t>.out</w:t>
+      </w:r>
+      <w:proofErr w:type="spellEnd"/>
       <w:r>
         <w:rPr>
           <w:rFonts w:ascii="Courier" w:hAnsi="Courier"/>
           <w:sz w:val="24"/>
           <w:szCs w:val="24"/>
         </w:rPr>
+        <w:t xml:space="preserve"> –</w:t>
+      </w:r>
+      <w:proofErr w:type="spellStart"/>
+      <w:r>
+        <w:rPr>
+          <w:rFonts w:ascii="Courier" w:hAnsi="Courier"/>
+          <w:sz w:val="24"/>
+          <w:szCs w:val="24"/>
+        </w:rPr>
+        <w:t>lwiringPi</w:t>
+      </w:r>
+      <w:proofErr w:type="spellEnd"/>
+      <w:r>
+        <w:rPr>
+          <w:rFonts w:ascii="Courier" w:hAnsi="Courier"/>
+          <w:sz w:val="24"/>
+          <w:szCs w:val="24"/>
+        </w:rPr>
         <w:br/>
       </w:r>
+      <w:proofErr w:type="spellStart"/>
       <w:r>
         <w:rPr>
           <w:rFonts w:ascii="Courier" w:hAnsi="Courier"/>
@@ -524,6 +648,7 @@
         </w:rPr>
         <w:t>.out</w:t>
       </w:r>
+      <w:proofErr w:type="spellEnd"/>
       <w:r>
         <w:br/>
         <w:t>If using Python, launch the Python script:</w:t>
@@ -546,7 +671,24 @@
           <w:szCs w:val="24"/>
         </w:rPr>
         <w:br/>
-        <w:t xml:space="preserve">python </w:t>
+      </w:r>
+      <w:proofErr w:type="spellStart"/>
+      <w:r>
+        <w:rPr>
+          <w:rFonts w:ascii="Courier" w:hAnsi="Courier"/>
+          <w:sz w:val="24"/>
+          <w:szCs w:val="24"/>
+        </w:rPr>
+        <w:t>python</w:t>
+      </w:r>
+      <w:proofErr w:type="spellEnd"/>
+      <w:r>
+        <w:rPr>
+          <w:rFonts w:ascii="Courier" w:hAnsi="Courier"/>
+          <w:sz w:val="24"/>
+          <w:szCs w:val="24"/>
+        </w:rPr>
+        <w:t xml:space="preserve"> </w:t>
       </w:r>
       <w:r>
         <w:rPr>
@@ -613,6 +755,7 @@
           <w:szCs w:val="28"/>
         </w:rPr>
       </w:pPr>
+      <w:bookmarkStart w:id="0" w:name="_GoBack"/>
       <w:r>
         <w:rPr>
           <w:rFonts w:ascii="Times New Roman" w:eastAsia="宋体" w:hAnsi="Times New Roman" w:cs="Times New Roman"/>
@@ -622,10 +765,10 @@
         </w:rPr>
         <w:lastRenderedPageBreak/>
         <w:drawing>
-          <wp:inline distT="0" distB="0" distL="114300" distR="114300" wp14:anchorId="695296E4" wp14:editId="2073A643">
-            <wp:extent cx="2197735" cy="2445881"/>
-            <wp:effectExtent l="0" t="0" r="12065" b="0"/>
-            <wp:docPr id="1" name="图片 1" descr="metalTouchSensor"/>
+          <wp:inline distT="0" distB="0" distL="0" distR="0" wp14:anchorId="43626970" wp14:editId="790C666A">
+            <wp:extent cx="2947907" cy="3352800"/>
+            <wp:effectExtent l="0" t="0" r="0" b="0"/>
+            <wp:docPr id="2" name="Picture 2" descr="../../19_touchSensor/Connection%20method/touchSensor.jpg"/>
             <wp:cNvGraphicFramePr>
               <a:graphicFrameLocks xmlns:a="http://schemas.openxmlformats.org/drawingml/2006/main" noChangeAspect="1"/>
             </wp:cNvGraphicFramePr>
@@ -633,25 +776,36 @@
               <a:graphicData uri="http://schemas.openxmlformats.org/drawingml/2006/picture">
                 <pic:pic xmlns:pic="http://schemas.openxmlformats.org/drawingml/2006/picture">
                   <pic:nvPicPr>
-                    <pic:cNvPr id="1" name="图片 1" descr="metalTouchSensor"/>
+                    <pic:cNvPr id="0" name="Picture 1" descr="../../19_touchSensor/Connection%20method/touchSensor.jpg"/>
                     <pic:cNvPicPr>
-                      <a:picLocks noChangeAspect="1"/>
+                      <a:picLocks noChangeAspect="1" noChangeArrowheads="1"/>
                     </pic:cNvPicPr>
                   </pic:nvPicPr>
                   <pic:blipFill>
-                    <a:blip r:embed="rId7"/>
+                    <a:blip r:embed="rId7" cstate="print">
+                      <a:extLst>
+                        <a:ext uri="{28A0092B-C50C-407E-A947-70E740481C1C}">
+                          <a14:useLocalDpi xmlns:a14="http://schemas.microsoft.com/office/drawing/2010/main" val="0"/>
+                        </a:ext>
+                      </a:extLst>
+                    </a:blip>
+                    <a:srcRect/>
                     <a:stretch>
                       <a:fillRect/>
                     </a:stretch>
                   </pic:blipFill>
-                  <pic:spPr>
+                  <pic:spPr bwMode="auto">
                     <a:xfrm>
                       <a:off x="0" y="0"/>
-                      <a:ext cx="2223036" cy="2474039"/>
+                      <a:ext cx="2972896" cy="3381221"/>
                     </a:xfrm>
                     <a:prstGeom prst="rect">
                       <a:avLst/>
                     </a:prstGeom>
+                    <a:noFill/>
+                    <a:ln>
+                      <a:noFill/>
+                    </a:ln>
                   </pic:spPr>
                 </pic:pic>
               </a:graphicData>
@@ -659,6 +813,7 @@
           </wp:inline>
         </w:drawing>
       </w:r>
+      <w:bookmarkEnd w:id="0"/>
     </w:p>
     <w:p>
       <w:pPr>
@@ -1182,28 +1337,78 @@
           <w:sz w:val="24"/>
         </w:rPr>
       </w:pPr>
-      <w:r>
-        <w:rPr>
-          <w:rFonts w:ascii="Courier" w:eastAsia="宋体" w:hAnsi="Courier" w:cs="Times New Roman"/>
-          <w:sz w:val="24"/>
-        </w:rPr>
-        <w:t>#!/usr/bin/env python</w:t>
-      </w:r>
-    </w:p>
-    <w:p>
-      <w:pPr>
-        <w:jc w:val="left"/>
-        <w:rPr>
-          <w:rFonts w:ascii="Courier" w:eastAsia="宋体" w:hAnsi="Courier" w:cs="Times New Roman"/>
-          <w:sz w:val="24"/>
-        </w:rPr>
-      </w:pPr>
-      <w:r>
-        <w:rPr>
-          <w:rFonts w:ascii="Courier" w:eastAsia="宋体" w:hAnsi="Courier" w:cs="Times New Roman"/>
-          <w:sz w:val="24"/>
-        </w:rPr>
-        <w:t>import RPi.GPIO as GPIO</w:t>
+      <w:proofErr w:type="gramStart"/>
+      <w:r>
+        <w:rPr>
+          <w:rFonts w:ascii="Courier" w:eastAsia="宋体" w:hAnsi="Courier" w:cs="Times New Roman"/>
+          <w:sz w:val="24"/>
+        </w:rPr>
+        <w:t>#!/</w:t>
+      </w:r>
+      <w:proofErr w:type="spellStart"/>
+      <w:proofErr w:type="gramEnd"/>
+      <w:r>
+        <w:rPr>
+          <w:rFonts w:ascii="Courier" w:eastAsia="宋体" w:hAnsi="Courier" w:cs="Times New Roman"/>
+          <w:sz w:val="24"/>
+        </w:rPr>
+        <w:t>usr</w:t>
+      </w:r>
+      <w:proofErr w:type="spellEnd"/>
+      <w:r>
+        <w:rPr>
+          <w:rFonts w:ascii="Courier" w:eastAsia="宋体" w:hAnsi="Courier" w:cs="Times New Roman"/>
+          <w:sz w:val="24"/>
+        </w:rPr>
+        <w:t>/bin/</w:t>
+      </w:r>
+      <w:proofErr w:type="spellStart"/>
+      <w:r>
+        <w:rPr>
+          <w:rFonts w:ascii="Courier" w:eastAsia="宋体" w:hAnsi="Courier" w:cs="Times New Roman"/>
+          <w:sz w:val="24"/>
+        </w:rPr>
+        <w:t>env</w:t>
+      </w:r>
+      <w:proofErr w:type="spellEnd"/>
+      <w:r>
+        <w:rPr>
+          <w:rFonts w:ascii="Courier" w:eastAsia="宋体" w:hAnsi="Courier" w:cs="Times New Roman"/>
+          <w:sz w:val="24"/>
+        </w:rPr>
+        <w:t xml:space="preserve"> python</w:t>
+      </w:r>
+    </w:p>
+    <w:p>
+      <w:pPr>
+        <w:jc w:val="left"/>
+        <w:rPr>
+          <w:rFonts w:ascii="Courier" w:eastAsia="宋体" w:hAnsi="Courier" w:cs="Times New Roman"/>
+          <w:sz w:val="24"/>
+        </w:rPr>
+      </w:pPr>
+      <w:r>
+        <w:rPr>
+          <w:rFonts w:ascii="Courier" w:eastAsia="宋体" w:hAnsi="Courier" w:cs="Times New Roman"/>
+          <w:sz w:val="24"/>
+        </w:rPr>
+        <w:t xml:space="preserve">import </w:t>
+      </w:r>
+      <w:proofErr w:type="spellStart"/>
+      <w:r>
+        <w:rPr>
+          <w:rFonts w:ascii="Courier" w:eastAsia="宋体" w:hAnsi="Courier" w:cs="Times New Roman"/>
+          <w:sz w:val="24"/>
+        </w:rPr>
+        <w:t>RPi.GPIO</w:t>
+      </w:r>
+      <w:proofErr w:type="spellEnd"/>
+      <w:r>
+        <w:rPr>
+          <w:rFonts w:ascii="Courier" w:eastAsia="宋体" w:hAnsi="Courier" w:cs="Times New Roman"/>
+          <w:sz w:val="24"/>
+        </w:rPr>
+        <w:t xml:space="preserve"> as GPIO</w:t>
       </w:r>
     </w:p>
     <w:p>
@@ -1239,154 +1444,387 @@
           <w:sz w:val="24"/>
         </w:rPr>
       </w:pPr>
-      <w:r>
-        <w:rPr>
-          <w:rFonts w:ascii="Courier" w:eastAsia="宋体" w:hAnsi="Courier" w:cs="Times New Roman"/>
-          <w:sz w:val="24"/>
-        </w:rPr>
-        <w:t>LedPin   = 16</w:t>
-      </w:r>
-    </w:p>
-    <w:p>
-      <w:pPr>
-        <w:jc w:val="left"/>
-        <w:rPr>
-          <w:rFonts w:ascii="Courier" w:eastAsia="宋体" w:hAnsi="Courier" w:cs="Times New Roman"/>
-          <w:sz w:val="24"/>
-        </w:rPr>
-      </w:pPr>
-      <w:r>
-        <w:rPr>
-          <w:rFonts w:ascii="Courier" w:eastAsia="宋体" w:hAnsi="Courier" w:cs="Times New Roman"/>
-          <w:sz w:val="24"/>
-        </w:rPr>
-        <w:t>TouchPin = 11</w:t>
-      </w:r>
-    </w:p>
-    <w:p>
-      <w:pPr>
-        <w:jc w:val="left"/>
-        <w:rPr>
-          <w:rFonts w:ascii="Courier" w:eastAsia="宋体" w:hAnsi="Courier" w:cs="Times New Roman"/>
-          <w:sz w:val="24"/>
-        </w:rPr>
-      </w:pPr>
-    </w:p>
-    <w:p>
-      <w:pPr>
-        <w:jc w:val="left"/>
-        <w:rPr>
-          <w:rFonts w:ascii="Courier" w:eastAsia="宋体" w:hAnsi="Courier" w:cs="Times New Roman"/>
-          <w:sz w:val="24"/>
-        </w:rPr>
-      </w:pPr>
-      <w:r>
-        <w:rPr>
-          <w:rFonts w:ascii="Courier" w:eastAsia="宋体" w:hAnsi="Courier" w:cs="Times New Roman"/>
-          <w:sz w:val="24"/>
-        </w:rPr>
-        <w:t>def setup():</w:t>
-      </w:r>
-    </w:p>
-    <w:p>
-      <w:pPr>
-        <w:jc w:val="left"/>
-        <w:rPr>
-          <w:rFonts w:ascii="Courier" w:eastAsia="宋体" w:hAnsi="Courier" w:cs="Times New Roman"/>
-          <w:sz w:val="24"/>
-        </w:rPr>
-      </w:pPr>
-      <w:r>
-        <w:rPr>
-          <w:rFonts w:ascii="Courier" w:eastAsia="宋体" w:hAnsi="Courier" w:cs="Times New Roman"/>
-          <w:sz w:val="24"/>
-        </w:rPr>
-        <w:tab/>
-        <w:t xml:space="preserve">GPIO.setmode(GPIO.BOARD)       # Numbers GPIOs by physical </w:t>
-      </w:r>
+      <w:proofErr w:type="spellStart"/>
+      <w:r>
+        <w:rPr>
+          <w:rFonts w:ascii="Courier" w:eastAsia="宋体" w:hAnsi="Courier" w:cs="Times New Roman"/>
+          <w:sz w:val="24"/>
+        </w:rPr>
+        <w:t>LedPin</w:t>
+      </w:r>
+      <w:proofErr w:type="spellEnd"/>
+      <w:r>
+        <w:rPr>
+          <w:rFonts w:ascii="Courier" w:eastAsia="宋体" w:hAnsi="Courier" w:cs="Times New Roman"/>
+          <w:sz w:val="24"/>
+        </w:rPr>
+        <w:t xml:space="preserve">   = 16</w:t>
+      </w:r>
+    </w:p>
+    <w:p>
+      <w:pPr>
+        <w:jc w:val="left"/>
+        <w:rPr>
+          <w:rFonts w:ascii="Courier" w:eastAsia="宋体" w:hAnsi="Courier" w:cs="Times New Roman"/>
+          <w:sz w:val="24"/>
+        </w:rPr>
+      </w:pPr>
+      <w:proofErr w:type="spellStart"/>
       <w:r>
         <w:rPr>
           <w:rFonts w:ascii="Courier" w:eastAsia="宋体" w:hAnsi="Courier" w:cs="Times New Roman"/>
           <w:sz w:val="24"/>
         </w:rPr>
         <w:lastRenderedPageBreak/>
-        <w:t>location</w:t>
-      </w:r>
-    </w:p>
-    <w:p>
-      <w:pPr>
-        <w:jc w:val="left"/>
-        <w:rPr>
-          <w:rFonts w:ascii="Courier" w:eastAsia="宋体" w:hAnsi="Courier" w:cs="Times New Roman"/>
-          <w:sz w:val="24"/>
-        </w:rPr>
-      </w:pPr>
-      <w:r>
-        <w:rPr>
-          <w:rFonts w:ascii="Courier" w:eastAsia="宋体" w:hAnsi="Courier" w:cs="Times New Roman"/>
-          <w:sz w:val="24"/>
-        </w:rPr>
-        <w:tab/>
-        <w:t>GPIO.setup(LedPin, GPIO.OUT)   # Set LedPin's mode is output</w:t>
-      </w:r>
-    </w:p>
-    <w:p>
-      <w:pPr>
-        <w:jc w:val="left"/>
-        <w:rPr>
-          <w:rFonts w:ascii="Courier" w:eastAsia="宋体" w:hAnsi="Courier" w:cs="Times New Roman"/>
-          <w:sz w:val="24"/>
-        </w:rPr>
-      </w:pPr>
-      <w:r>
-        <w:rPr>
-          <w:rFonts w:ascii="Courier" w:eastAsia="宋体" w:hAnsi="Courier" w:cs="Times New Roman"/>
-          <w:sz w:val="24"/>
-        </w:rPr>
-        <w:tab/>
-        <w:t>GPIO.setup(TouchPin, GPIO.IN, pull_up_down=GPIO.PUD_UP)</w:t>
-      </w:r>
-    </w:p>
-    <w:p>
-      <w:pPr>
-        <w:jc w:val="left"/>
-        <w:rPr>
-          <w:rFonts w:ascii="Courier" w:eastAsia="宋体" w:hAnsi="Courier" w:cs="Times New Roman"/>
-          <w:sz w:val="24"/>
-        </w:rPr>
-      </w:pPr>
-      <w:r>
-        <w:rPr>
-          <w:rFonts w:ascii="Courier" w:eastAsia="宋体" w:hAnsi="Courier" w:cs="Times New Roman"/>
-          <w:sz w:val="24"/>
-        </w:rPr>
-        <w:tab/>
-        <w:t>GPIO.output(LedPin, GPIO.LOW) # Set LedPin low to off led</w:t>
-      </w:r>
-    </w:p>
-    <w:p>
-      <w:pPr>
-        <w:jc w:val="left"/>
-        <w:rPr>
-          <w:rFonts w:ascii="Courier" w:eastAsia="宋体" w:hAnsi="Courier" w:cs="Times New Roman"/>
-          <w:sz w:val="24"/>
-        </w:rPr>
-      </w:pPr>
-    </w:p>
-    <w:p>
-      <w:pPr>
-        <w:jc w:val="left"/>
-        <w:rPr>
-          <w:rFonts w:ascii="Courier" w:eastAsia="宋体" w:hAnsi="Courier" w:cs="Times New Roman"/>
-          <w:sz w:val="24"/>
-        </w:rPr>
-      </w:pPr>
-      <w:r>
-        <w:rPr>
-          <w:rFonts w:ascii="Courier" w:eastAsia="宋体" w:hAnsi="Courier" w:cs="Times New Roman"/>
-          <w:sz w:val="24"/>
-        </w:rPr>
-        <w:t>def loop():</w:t>
+        <w:t>TouchPin</w:t>
+      </w:r>
+      <w:proofErr w:type="spellEnd"/>
+      <w:r>
+        <w:rPr>
+          <w:rFonts w:ascii="Courier" w:eastAsia="宋体" w:hAnsi="Courier" w:cs="Times New Roman"/>
+          <w:sz w:val="24"/>
+        </w:rPr>
+        <w:t xml:space="preserve"> = 11</w:t>
+      </w:r>
+    </w:p>
+    <w:p>
+      <w:pPr>
+        <w:jc w:val="left"/>
+        <w:rPr>
+          <w:rFonts w:ascii="Courier" w:eastAsia="宋体" w:hAnsi="Courier" w:cs="Times New Roman"/>
+          <w:sz w:val="24"/>
+        </w:rPr>
+      </w:pPr>
+    </w:p>
+    <w:p>
+      <w:pPr>
+        <w:jc w:val="left"/>
+        <w:rPr>
+          <w:rFonts w:ascii="Courier" w:eastAsia="宋体" w:hAnsi="Courier" w:cs="Times New Roman"/>
+          <w:sz w:val="24"/>
+        </w:rPr>
+      </w:pPr>
+      <w:proofErr w:type="spellStart"/>
+      <w:r>
+        <w:rPr>
+          <w:rFonts w:ascii="Courier" w:eastAsia="宋体" w:hAnsi="Courier" w:cs="Times New Roman"/>
+          <w:sz w:val="24"/>
+        </w:rPr>
+        <w:t>def</w:t>
+      </w:r>
+      <w:proofErr w:type="spellEnd"/>
+      <w:r>
+        <w:rPr>
+          <w:rFonts w:ascii="Courier" w:eastAsia="宋体" w:hAnsi="Courier" w:cs="Times New Roman"/>
+          <w:sz w:val="24"/>
+        </w:rPr>
+        <w:t xml:space="preserve"> </w:t>
+      </w:r>
+      <w:proofErr w:type="gramStart"/>
+      <w:r>
+        <w:rPr>
+          <w:rFonts w:ascii="Courier" w:eastAsia="宋体" w:hAnsi="Courier" w:cs="Times New Roman"/>
+          <w:sz w:val="24"/>
+        </w:rPr>
+        <w:t>setup(</w:t>
+      </w:r>
+      <w:proofErr w:type="gramEnd"/>
+      <w:r>
+        <w:rPr>
+          <w:rFonts w:ascii="Courier" w:eastAsia="宋体" w:hAnsi="Courier" w:cs="Times New Roman"/>
+          <w:sz w:val="24"/>
+        </w:rPr>
+        <w:t>):</w:t>
+      </w:r>
+    </w:p>
+    <w:p>
+      <w:pPr>
+        <w:jc w:val="left"/>
+        <w:rPr>
+          <w:rFonts w:ascii="Courier" w:eastAsia="宋体" w:hAnsi="Courier" w:cs="Times New Roman"/>
+          <w:sz w:val="24"/>
+        </w:rPr>
+      </w:pPr>
+      <w:r>
+        <w:rPr>
+          <w:rFonts w:ascii="Courier" w:eastAsia="宋体" w:hAnsi="Courier" w:cs="Times New Roman"/>
+          <w:sz w:val="24"/>
+        </w:rPr>
+        <w:tab/>
+      </w:r>
+      <w:proofErr w:type="spellStart"/>
+      <w:r>
+        <w:rPr>
+          <w:rFonts w:ascii="Courier" w:eastAsia="宋体" w:hAnsi="Courier" w:cs="Times New Roman"/>
+          <w:sz w:val="24"/>
+        </w:rPr>
+        <w:t>GPIO.setmode</w:t>
+      </w:r>
+      <w:proofErr w:type="spellEnd"/>
+      <w:r>
+        <w:rPr>
+          <w:rFonts w:ascii="Courier" w:eastAsia="宋体" w:hAnsi="Courier" w:cs="Times New Roman"/>
+          <w:sz w:val="24"/>
+        </w:rPr>
+        <w:t>(GPIO.BOARD)       # Numbers GPIOs by physical location</w:t>
+      </w:r>
+    </w:p>
+    <w:p>
+      <w:pPr>
+        <w:jc w:val="left"/>
+        <w:rPr>
+          <w:rFonts w:ascii="Courier" w:eastAsia="宋体" w:hAnsi="Courier" w:cs="Times New Roman"/>
+          <w:sz w:val="24"/>
+        </w:rPr>
+      </w:pPr>
+      <w:r>
+        <w:rPr>
+          <w:rFonts w:ascii="Courier" w:eastAsia="宋体" w:hAnsi="Courier" w:cs="Times New Roman"/>
+          <w:sz w:val="24"/>
+        </w:rPr>
+        <w:tab/>
+      </w:r>
+      <w:proofErr w:type="spellStart"/>
+      <w:r>
+        <w:rPr>
+          <w:rFonts w:ascii="Courier" w:eastAsia="宋体" w:hAnsi="Courier" w:cs="Times New Roman"/>
+          <w:sz w:val="24"/>
+        </w:rPr>
+        <w:t>GPIO.setup</w:t>
+      </w:r>
+      <w:proofErr w:type="spellEnd"/>
+      <w:r>
+        <w:rPr>
+          <w:rFonts w:ascii="Courier" w:eastAsia="宋体" w:hAnsi="Courier" w:cs="Times New Roman"/>
+          <w:sz w:val="24"/>
+        </w:rPr>
+        <w:t>(</w:t>
+      </w:r>
+      <w:proofErr w:type="spellStart"/>
+      <w:r>
+        <w:rPr>
+          <w:rFonts w:ascii="Courier" w:eastAsia="宋体" w:hAnsi="Courier" w:cs="Times New Roman"/>
+          <w:sz w:val="24"/>
+        </w:rPr>
+        <w:t>LedPin</w:t>
+      </w:r>
+      <w:proofErr w:type="spellEnd"/>
+      <w:r>
+        <w:rPr>
+          <w:rFonts w:ascii="Courier" w:eastAsia="宋体" w:hAnsi="Courier" w:cs="Times New Roman"/>
+          <w:sz w:val="24"/>
+        </w:rPr>
+        <w:t xml:space="preserve">, </w:t>
+      </w:r>
+      <w:proofErr w:type="gramStart"/>
+      <w:r>
+        <w:rPr>
+          <w:rFonts w:ascii="Courier" w:eastAsia="宋体" w:hAnsi="Courier" w:cs="Times New Roman"/>
+          <w:sz w:val="24"/>
+        </w:rPr>
+        <w:t xml:space="preserve">GPIO.OUT)   </w:t>
+      </w:r>
+      <w:proofErr w:type="gramEnd"/>
+      <w:r>
+        <w:rPr>
+          <w:rFonts w:ascii="Courier" w:eastAsia="宋体" w:hAnsi="Courier" w:cs="Times New Roman"/>
+          <w:sz w:val="24"/>
+        </w:rPr>
+        <w:t xml:space="preserve"># Set </w:t>
+      </w:r>
+      <w:proofErr w:type="spellStart"/>
+      <w:r>
+        <w:rPr>
+          <w:rFonts w:ascii="Courier" w:eastAsia="宋体" w:hAnsi="Courier" w:cs="Times New Roman"/>
+          <w:sz w:val="24"/>
+        </w:rPr>
+        <w:t>LedPin's</w:t>
+      </w:r>
+      <w:proofErr w:type="spellEnd"/>
+      <w:r>
+        <w:rPr>
+          <w:rFonts w:ascii="Courier" w:eastAsia="宋体" w:hAnsi="Courier" w:cs="Times New Roman"/>
+          <w:sz w:val="24"/>
+        </w:rPr>
+        <w:t xml:space="preserve"> mode is output</w:t>
+      </w:r>
+    </w:p>
+    <w:p>
+      <w:pPr>
+        <w:jc w:val="left"/>
+        <w:rPr>
+          <w:rFonts w:ascii="Courier" w:eastAsia="宋体" w:hAnsi="Courier" w:cs="Times New Roman"/>
+          <w:sz w:val="24"/>
+        </w:rPr>
+      </w:pPr>
+      <w:r>
+        <w:rPr>
+          <w:rFonts w:ascii="Courier" w:eastAsia="宋体" w:hAnsi="Courier" w:cs="Times New Roman"/>
+          <w:sz w:val="24"/>
+        </w:rPr>
+        <w:tab/>
+      </w:r>
+      <w:proofErr w:type="spellStart"/>
+      <w:r>
+        <w:rPr>
+          <w:rFonts w:ascii="Courier" w:eastAsia="宋体" w:hAnsi="Courier" w:cs="Times New Roman"/>
+          <w:sz w:val="24"/>
+        </w:rPr>
+        <w:t>GPIO.setup</w:t>
+      </w:r>
+      <w:proofErr w:type="spellEnd"/>
+      <w:r>
+        <w:rPr>
+          <w:rFonts w:ascii="Courier" w:eastAsia="宋体" w:hAnsi="Courier" w:cs="Times New Roman"/>
+          <w:sz w:val="24"/>
+        </w:rPr>
+        <w:t>(</w:t>
+      </w:r>
+      <w:proofErr w:type="spellStart"/>
+      <w:r>
+        <w:rPr>
+          <w:rFonts w:ascii="Courier" w:eastAsia="宋体" w:hAnsi="Courier" w:cs="Times New Roman"/>
+          <w:sz w:val="24"/>
+        </w:rPr>
+        <w:t>TouchPin</w:t>
+      </w:r>
+      <w:proofErr w:type="spellEnd"/>
+      <w:r>
+        <w:rPr>
+          <w:rFonts w:ascii="Courier" w:eastAsia="宋体" w:hAnsi="Courier" w:cs="Times New Roman"/>
+          <w:sz w:val="24"/>
+        </w:rPr>
+        <w:t xml:space="preserve">, GPIO.IN, </w:t>
+      </w:r>
+      <w:proofErr w:type="spellStart"/>
+      <w:r>
+        <w:rPr>
+          <w:rFonts w:ascii="Courier" w:eastAsia="宋体" w:hAnsi="Courier" w:cs="Times New Roman"/>
+          <w:sz w:val="24"/>
+        </w:rPr>
+        <w:t>pull_up_down</w:t>
+      </w:r>
+      <w:proofErr w:type="spellEnd"/>
+      <w:r>
+        <w:rPr>
+          <w:rFonts w:ascii="Courier" w:eastAsia="宋体" w:hAnsi="Courier" w:cs="Times New Roman"/>
+          <w:sz w:val="24"/>
+        </w:rPr>
+        <w:t>=GPIO.PUD_UP)</w:t>
+      </w:r>
+    </w:p>
+    <w:p>
+      <w:pPr>
+        <w:jc w:val="left"/>
+        <w:rPr>
+          <w:rFonts w:ascii="Courier" w:eastAsia="宋体" w:hAnsi="Courier" w:cs="Times New Roman"/>
+          <w:sz w:val="24"/>
+        </w:rPr>
+      </w:pPr>
+      <w:r>
+        <w:rPr>
+          <w:rFonts w:ascii="Courier" w:eastAsia="宋体" w:hAnsi="Courier" w:cs="Times New Roman"/>
+          <w:sz w:val="24"/>
+        </w:rPr>
+        <w:tab/>
+      </w:r>
+      <w:proofErr w:type="spellStart"/>
+      <w:r>
+        <w:rPr>
+          <w:rFonts w:ascii="Courier" w:eastAsia="宋体" w:hAnsi="Courier" w:cs="Times New Roman"/>
+          <w:sz w:val="24"/>
+        </w:rPr>
+        <w:t>GPIO.output</w:t>
+      </w:r>
+      <w:proofErr w:type="spellEnd"/>
+      <w:r>
+        <w:rPr>
+          <w:rFonts w:ascii="Courier" w:eastAsia="宋体" w:hAnsi="Courier" w:cs="Times New Roman"/>
+          <w:sz w:val="24"/>
+        </w:rPr>
+        <w:t>(</w:t>
+      </w:r>
+      <w:proofErr w:type="spellStart"/>
+      <w:r>
+        <w:rPr>
+          <w:rFonts w:ascii="Courier" w:eastAsia="宋体" w:hAnsi="Courier" w:cs="Times New Roman"/>
+          <w:sz w:val="24"/>
+        </w:rPr>
+        <w:t>LedPin</w:t>
+      </w:r>
+      <w:proofErr w:type="spellEnd"/>
+      <w:r>
+        <w:rPr>
+          <w:rFonts w:ascii="Courier" w:eastAsia="宋体" w:hAnsi="Courier" w:cs="Times New Roman"/>
+          <w:sz w:val="24"/>
+        </w:rPr>
+        <w:t xml:space="preserve">, GPIO.LOW) # Set </w:t>
+      </w:r>
+      <w:proofErr w:type="spellStart"/>
+      <w:r>
+        <w:rPr>
+          <w:rFonts w:ascii="Courier" w:eastAsia="宋体" w:hAnsi="Courier" w:cs="Times New Roman"/>
+          <w:sz w:val="24"/>
+        </w:rPr>
+        <w:t>LedPin</w:t>
+      </w:r>
+      <w:proofErr w:type="spellEnd"/>
+      <w:r>
+        <w:rPr>
+          <w:rFonts w:ascii="Courier" w:eastAsia="宋体" w:hAnsi="Courier" w:cs="Times New Roman"/>
+          <w:sz w:val="24"/>
+        </w:rPr>
+        <w:t xml:space="preserve"> low to off led</w:t>
+      </w:r>
+    </w:p>
+    <w:p>
+      <w:pPr>
+        <w:jc w:val="left"/>
+        <w:rPr>
+          <w:rFonts w:ascii="Courier" w:eastAsia="宋体" w:hAnsi="Courier" w:cs="Times New Roman"/>
+          <w:sz w:val="24"/>
+        </w:rPr>
+      </w:pPr>
+    </w:p>
+    <w:p>
+      <w:pPr>
+        <w:jc w:val="left"/>
+        <w:rPr>
+          <w:rFonts w:ascii="Courier" w:eastAsia="宋体" w:hAnsi="Courier" w:cs="Times New Roman"/>
+          <w:sz w:val="24"/>
+        </w:rPr>
+      </w:pPr>
+      <w:proofErr w:type="spellStart"/>
+      <w:r>
+        <w:rPr>
+          <w:rFonts w:ascii="Courier" w:eastAsia="宋体" w:hAnsi="Courier" w:cs="Times New Roman"/>
+          <w:sz w:val="24"/>
+        </w:rPr>
+        <w:t>def</w:t>
+      </w:r>
+      <w:proofErr w:type="spellEnd"/>
+      <w:r>
+        <w:rPr>
+          <w:rFonts w:ascii="Courier" w:eastAsia="宋体" w:hAnsi="Courier" w:cs="Times New Roman"/>
+          <w:sz w:val="24"/>
+        </w:rPr>
+        <w:t xml:space="preserve"> </w:t>
+      </w:r>
+      <w:proofErr w:type="gramStart"/>
+      <w:r>
+        <w:rPr>
+          <w:rFonts w:ascii="Courier" w:eastAsia="宋体" w:hAnsi="Courier" w:cs="Times New Roman"/>
+          <w:sz w:val="24"/>
+        </w:rPr>
+        <w:t>loop(</w:t>
+      </w:r>
+      <w:proofErr w:type="gramEnd"/>
+      <w:r>
+        <w:rPr>
+          <w:rFonts w:ascii="Courier" w:eastAsia="宋体" w:hAnsi="Courier" w:cs="Times New Roman"/>
+          <w:sz w:val="24"/>
+        </w:rPr>
+        <w:t>):</w:t>
       </w:r>
     </w:p>
     <w:p>
@@ -1427,7 +1865,39 @@
           <w:sz w:val="24"/>
         </w:rPr>
         <w:tab/>
-        <w:t>if GPIO.input(TouchPin) == GPIO.HIGH:</w:t>
+        <w:t xml:space="preserve">if </w:t>
+      </w:r>
+      <w:proofErr w:type="spellStart"/>
+      <w:r>
+        <w:rPr>
+          <w:rFonts w:ascii="Courier" w:eastAsia="宋体" w:hAnsi="Courier" w:cs="Times New Roman"/>
+          <w:sz w:val="24"/>
+        </w:rPr>
+        <w:t>GPIO.input</w:t>
+      </w:r>
+      <w:proofErr w:type="spellEnd"/>
+      <w:r>
+        <w:rPr>
+          <w:rFonts w:ascii="Courier" w:eastAsia="宋体" w:hAnsi="Courier" w:cs="Times New Roman"/>
+          <w:sz w:val="24"/>
+        </w:rPr>
+        <w:t>(</w:t>
+      </w:r>
+      <w:proofErr w:type="spellStart"/>
+      <w:r>
+        <w:rPr>
+          <w:rFonts w:ascii="Courier" w:eastAsia="宋体" w:hAnsi="Courier" w:cs="Times New Roman"/>
+          <w:sz w:val="24"/>
+        </w:rPr>
+        <w:t>TouchPin</w:t>
+      </w:r>
+      <w:proofErr w:type="spellEnd"/>
+      <w:r>
+        <w:rPr>
+          <w:rFonts w:ascii="Courier" w:eastAsia="宋体" w:hAnsi="Courier" w:cs="Times New Roman"/>
+          <w:sz w:val="24"/>
+        </w:rPr>
+        <w:t>) == GPIO.HIGH:</w:t>
       </w:r>
     </w:p>
     <w:p>
@@ -1489,23 +1959,88 @@
           <w:sz w:val="24"/>
         </w:rPr>
         <w:tab/>
-        <w:t>GPIO.output(LedPin, GPIO.HIGH)  # led on</w:t>
-      </w:r>
-    </w:p>
-    <w:p>
-      <w:pPr>
-        <w:jc w:val="left"/>
-        <w:rPr>
-          <w:rFonts w:ascii="Courier" w:eastAsia="宋体" w:hAnsi="Courier" w:cs="Times New Roman"/>
-          <w:sz w:val="24"/>
-        </w:rPr>
-      </w:pPr>
-      <w:r>
-        <w:rPr>
-          <w:rFonts w:ascii="Courier" w:eastAsia="宋体" w:hAnsi="Courier" w:cs="Times New Roman"/>
-          <w:sz w:val="24"/>
-        </w:rPr>
-        <w:t xml:space="preserve">                        time.sleep(0.2)</w:t>
+      </w:r>
+      <w:proofErr w:type="spellStart"/>
+      <w:r>
+        <w:rPr>
+          <w:rFonts w:ascii="Courier" w:eastAsia="宋体" w:hAnsi="Courier" w:cs="Times New Roman"/>
+          <w:sz w:val="24"/>
+        </w:rPr>
+        <w:t>GPIO.output</w:t>
+      </w:r>
+      <w:proofErr w:type="spellEnd"/>
+      <w:r>
+        <w:rPr>
+          <w:rFonts w:ascii="Courier" w:eastAsia="宋体" w:hAnsi="Courier" w:cs="Times New Roman"/>
+          <w:sz w:val="24"/>
+        </w:rPr>
+        <w:t>(</w:t>
+      </w:r>
+      <w:proofErr w:type="spellStart"/>
+      <w:r>
+        <w:rPr>
+          <w:rFonts w:ascii="Courier" w:eastAsia="宋体" w:hAnsi="Courier" w:cs="Times New Roman"/>
+          <w:sz w:val="24"/>
+        </w:rPr>
+        <w:t>LedPin</w:t>
+      </w:r>
+      <w:proofErr w:type="spellEnd"/>
+      <w:r>
+        <w:rPr>
+          <w:rFonts w:ascii="Courier" w:eastAsia="宋体" w:hAnsi="Courier" w:cs="Times New Roman"/>
+          <w:sz w:val="24"/>
+        </w:rPr>
+        <w:t>, GPIO.HIGH</w:t>
+      </w:r>
+      <w:proofErr w:type="gramStart"/>
+      <w:r>
+        <w:rPr>
+          <w:rFonts w:ascii="Courier" w:eastAsia="宋体" w:hAnsi="Courier" w:cs="Times New Roman"/>
+          <w:sz w:val="24"/>
+        </w:rPr>
+        <w:t>)  #</w:t>
+      </w:r>
+      <w:proofErr w:type="gramEnd"/>
+      <w:r>
+        <w:rPr>
+          <w:rFonts w:ascii="Courier" w:eastAsia="宋体" w:hAnsi="Courier" w:cs="Times New Roman"/>
+          <w:sz w:val="24"/>
+        </w:rPr>
+        <w:t xml:space="preserve"> led on</w:t>
+      </w:r>
+    </w:p>
+    <w:p>
+      <w:pPr>
+        <w:jc w:val="left"/>
+        <w:rPr>
+          <w:rFonts w:ascii="Courier" w:eastAsia="宋体" w:hAnsi="Courier" w:cs="Times New Roman"/>
+          <w:sz w:val="24"/>
+        </w:rPr>
+      </w:pPr>
+      <w:r>
+        <w:rPr>
+          <w:rFonts w:ascii="Courier" w:eastAsia="宋体" w:hAnsi="Courier" w:cs="Times New Roman"/>
+          <w:sz w:val="24"/>
+        </w:rPr>
+        <w:t xml:space="preserve">                        </w:t>
+      </w:r>
+      <w:proofErr w:type="spellStart"/>
+      <w:proofErr w:type="gramStart"/>
+      <w:r>
+        <w:rPr>
+          <w:rFonts w:ascii="Courier" w:eastAsia="宋体" w:hAnsi="Courier" w:cs="Times New Roman"/>
+          <w:sz w:val="24"/>
+        </w:rPr>
+        <w:t>time.sleep</w:t>
+      </w:r>
+      <w:proofErr w:type="spellEnd"/>
+      <w:proofErr w:type="gramEnd"/>
+      <w:r>
+        <w:rPr>
+          <w:rFonts w:ascii="Courier" w:eastAsia="宋体" w:hAnsi="Courier" w:cs="Times New Roman"/>
+          <w:sz w:val="24"/>
+        </w:rPr>
+        <w:t>(0.2)</w:t>
       </w:r>
     </w:p>
     <w:p>
@@ -1567,66 +2102,177 @@
           <w:sz w:val="24"/>
         </w:rPr>
         <w:tab/>
-        <w:t>GPIO.output(LedPin, GPIO.LOW) # led off</w:t>
-      </w:r>
-    </w:p>
-    <w:p>
-      <w:pPr>
-        <w:jc w:val="left"/>
-        <w:rPr>
-          <w:rFonts w:ascii="Courier" w:eastAsia="宋体" w:hAnsi="Courier" w:cs="Times New Roman"/>
-          <w:sz w:val="24"/>
-        </w:rPr>
-      </w:pPr>
-    </w:p>
-    <w:p>
-      <w:pPr>
-        <w:jc w:val="left"/>
-        <w:rPr>
-          <w:rFonts w:ascii="Courier" w:eastAsia="宋体" w:hAnsi="Courier" w:cs="Times New Roman"/>
-          <w:sz w:val="24"/>
-        </w:rPr>
-      </w:pPr>
-      <w:r>
-        <w:rPr>
-          <w:rFonts w:ascii="Courier" w:eastAsia="宋体" w:hAnsi="Courier" w:cs="Times New Roman"/>
-          <w:sz w:val="24"/>
-        </w:rPr>
-        <w:t>def destroy():</w:t>
-      </w:r>
-    </w:p>
-    <w:p>
-      <w:pPr>
-        <w:jc w:val="left"/>
-        <w:rPr>
-          <w:rFonts w:ascii="Courier" w:eastAsia="宋体" w:hAnsi="Courier" w:cs="Times New Roman"/>
-          <w:sz w:val="24"/>
-        </w:rPr>
-      </w:pPr>
-      <w:r>
-        <w:rPr>
-          <w:rFonts w:ascii="Courier" w:eastAsia="宋体" w:hAnsi="Courier" w:cs="Times New Roman"/>
-          <w:sz w:val="24"/>
-        </w:rPr>
-        <w:tab/>
-        <w:t>GPIO.output(LedPin, GPIO.HIGH)     # led off</w:t>
-      </w:r>
-    </w:p>
-    <w:p>
-      <w:pPr>
-        <w:jc w:val="left"/>
-        <w:rPr>
-          <w:rFonts w:ascii="Courier" w:eastAsia="宋体" w:hAnsi="Courier" w:cs="Times New Roman"/>
-          <w:sz w:val="24"/>
-        </w:rPr>
-      </w:pPr>
-      <w:r>
-        <w:rPr>
-          <w:rFonts w:ascii="Courier" w:eastAsia="宋体" w:hAnsi="Courier" w:cs="Times New Roman"/>
-          <w:sz w:val="24"/>
-        </w:rPr>
-        <w:tab/>
-        <w:t>GPIO.cleanup()                     # Release resource</w:t>
+      </w:r>
+      <w:proofErr w:type="spellStart"/>
+      <w:r>
+        <w:rPr>
+          <w:rFonts w:ascii="Courier" w:eastAsia="宋体" w:hAnsi="Courier" w:cs="Times New Roman"/>
+          <w:sz w:val="24"/>
+        </w:rPr>
+        <w:t>GPIO.output</w:t>
+      </w:r>
+      <w:proofErr w:type="spellEnd"/>
+      <w:r>
+        <w:rPr>
+          <w:rFonts w:ascii="Courier" w:eastAsia="宋体" w:hAnsi="Courier" w:cs="Times New Roman"/>
+          <w:sz w:val="24"/>
+        </w:rPr>
+        <w:t>(</w:t>
+      </w:r>
+      <w:proofErr w:type="spellStart"/>
+      <w:r>
+        <w:rPr>
+          <w:rFonts w:ascii="Courier" w:eastAsia="宋体" w:hAnsi="Courier" w:cs="Times New Roman"/>
+          <w:sz w:val="24"/>
+        </w:rPr>
+        <w:t>LedPin</w:t>
+      </w:r>
+      <w:proofErr w:type="spellEnd"/>
+      <w:r>
+        <w:rPr>
+          <w:rFonts w:ascii="Courier" w:eastAsia="宋体" w:hAnsi="Courier" w:cs="Times New Roman"/>
+          <w:sz w:val="24"/>
+        </w:rPr>
+        <w:t>, GPIO.LOW) # led off</w:t>
+      </w:r>
+    </w:p>
+    <w:p>
+      <w:pPr>
+        <w:jc w:val="left"/>
+        <w:rPr>
+          <w:rFonts w:ascii="Courier" w:eastAsia="宋体" w:hAnsi="Courier" w:cs="Times New Roman"/>
+          <w:sz w:val="24"/>
+        </w:rPr>
+      </w:pPr>
+    </w:p>
+    <w:p>
+      <w:pPr>
+        <w:jc w:val="left"/>
+        <w:rPr>
+          <w:rFonts w:ascii="Courier" w:eastAsia="宋体" w:hAnsi="Courier" w:cs="Times New Roman"/>
+          <w:sz w:val="24"/>
+        </w:rPr>
+      </w:pPr>
+      <w:proofErr w:type="spellStart"/>
+      <w:r>
+        <w:rPr>
+          <w:rFonts w:ascii="Courier" w:eastAsia="宋体" w:hAnsi="Courier" w:cs="Times New Roman"/>
+          <w:sz w:val="24"/>
+        </w:rPr>
+        <w:t>def</w:t>
+      </w:r>
+      <w:proofErr w:type="spellEnd"/>
+      <w:r>
+        <w:rPr>
+          <w:rFonts w:ascii="Courier" w:eastAsia="宋体" w:hAnsi="Courier" w:cs="Times New Roman"/>
+          <w:sz w:val="24"/>
+        </w:rPr>
+        <w:t xml:space="preserve"> </w:t>
+      </w:r>
+      <w:proofErr w:type="gramStart"/>
+      <w:r>
+        <w:rPr>
+          <w:rFonts w:ascii="Courier" w:eastAsia="宋体" w:hAnsi="Courier" w:cs="Times New Roman"/>
+          <w:sz w:val="24"/>
+        </w:rPr>
+        <w:t>destroy(</w:t>
+      </w:r>
+      <w:proofErr w:type="gramEnd"/>
+      <w:r>
+        <w:rPr>
+          <w:rFonts w:ascii="Courier" w:eastAsia="宋体" w:hAnsi="Courier" w:cs="Times New Roman"/>
+          <w:sz w:val="24"/>
+        </w:rPr>
+        <w:t>):</w:t>
+      </w:r>
+    </w:p>
+    <w:p>
+      <w:pPr>
+        <w:jc w:val="left"/>
+        <w:rPr>
+          <w:rFonts w:ascii="Courier" w:eastAsia="宋体" w:hAnsi="Courier" w:cs="Times New Roman"/>
+          <w:sz w:val="24"/>
+        </w:rPr>
+      </w:pPr>
+      <w:r>
+        <w:rPr>
+          <w:rFonts w:ascii="Courier" w:eastAsia="宋体" w:hAnsi="Courier" w:cs="Times New Roman"/>
+          <w:sz w:val="24"/>
+        </w:rPr>
+        <w:tab/>
+      </w:r>
+      <w:proofErr w:type="spellStart"/>
+      <w:r>
+        <w:rPr>
+          <w:rFonts w:ascii="Courier" w:eastAsia="宋体" w:hAnsi="Courier" w:cs="Times New Roman"/>
+          <w:sz w:val="24"/>
+        </w:rPr>
+        <w:t>GPIO.output</w:t>
+      </w:r>
+      <w:proofErr w:type="spellEnd"/>
+      <w:r>
+        <w:rPr>
+          <w:rFonts w:ascii="Courier" w:eastAsia="宋体" w:hAnsi="Courier" w:cs="Times New Roman"/>
+          <w:sz w:val="24"/>
+        </w:rPr>
+        <w:t>(</w:t>
+      </w:r>
+      <w:proofErr w:type="spellStart"/>
+      <w:r>
+        <w:rPr>
+          <w:rFonts w:ascii="Courier" w:eastAsia="宋体" w:hAnsi="Courier" w:cs="Times New Roman"/>
+          <w:sz w:val="24"/>
+        </w:rPr>
+        <w:t>LedPin</w:t>
+      </w:r>
+      <w:proofErr w:type="spellEnd"/>
+      <w:r>
+        <w:rPr>
+          <w:rFonts w:ascii="Courier" w:eastAsia="宋体" w:hAnsi="Courier" w:cs="Times New Roman"/>
+          <w:sz w:val="24"/>
+        </w:rPr>
+        <w:t>, GPIO.HIGH)     # led off</w:t>
+      </w:r>
+    </w:p>
+    <w:p>
+      <w:pPr>
+        <w:jc w:val="left"/>
+        <w:rPr>
+          <w:rFonts w:ascii="Courier" w:eastAsia="宋体" w:hAnsi="Courier" w:cs="Times New Roman"/>
+          <w:sz w:val="24"/>
+        </w:rPr>
+      </w:pPr>
+      <w:r>
+        <w:rPr>
+          <w:rFonts w:ascii="Courier" w:eastAsia="宋体" w:hAnsi="Courier" w:cs="Times New Roman"/>
+          <w:sz w:val="24"/>
+        </w:rPr>
+        <w:tab/>
+      </w:r>
+      <w:proofErr w:type="spellStart"/>
+      <w:r>
+        <w:rPr>
+          <w:rFonts w:ascii="Courier" w:eastAsia="宋体" w:hAnsi="Courier" w:cs="Times New Roman"/>
+          <w:sz w:val="24"/>
+        </w:rPr>
+        <w:t>GPIO.cleanup</w:t>
+      </w:r>
+      <w:proofErr w:type="spellEnd"/>
+      <w:proofErr w:type="gramStart"/>
+      <w:r>
+        <w:rPr>
+          <w:rFonts w:ascii="Courier" w:eastAsia="宋体" w:hAnsi="Courier" w:cs="Times New Roman"/>
+          <w:sz w:val="24"/>
+        </w:rPr>
+        <w:t xml:space="preserve">()   </w:t>
+      </w:r>
+      <w:proofErr w:type="gramEnd"/>
+      <w:r>
+        <w:rPr>
+          <w:rFonts w:ascii="Courier" w:eastAsia="宋体" w:hAnsi="Courier" w:cs="Times New Roman"/>
+          <w:sz w:val="24"/>
+        </w:rPr>
+        <w:t xml:space="preserve">                  # Release resource</w:t>
       </w:r>
     </w:p>
     <w:p>
@@ -1668,7 +2314,22 @@
           <w:sz w:val="24"/>
         </w:rPr>
         <w:tab/>
-        <w:t>setup()</w:t>
+      </w:r>
+      <w:proofErr w:type="gramStart"/>
+      <w:r>
+        <w:rPr>
+          <w:rFonts w:ascii="Courier" w:eastAsia="宋体" w:hAnsi="Courier" w:cs="Times New Roman"/>
+          <w:sz w:val="24"/>
+        </w:rPr>
+        <w:t>setup(</w:t>
+      </w:r>
+      <w:proofErr w:type="gramEnd"/>
+      <w:r>
+        <w:rPr>
+          <w:rFonts w:ascii="Courier" w:eastAsia="宋体" w:hAnsi="Courier" w:cs="Times New Roman"/>
+          <w:sz w:val="24"/>
+        </w:rPr>
+        <w:t>)</w:t>
       </w:r>
     </w:p>
     <w:p>
@@ -1709,48 +2370,94 @@
           <w:sz w:val="24"/>
         </w:rPr>
         <w:tab/>
-        <w:t>loop()</w:t>
-      </w:r>
-    </w:p>
-    <w:p>
-      <w:pPr>
-        <w:jc w:val="left"/>
-        <w:rPr>
-          <w:rFonts w:ascii="Courier" w:eastAsia="宋体" w:hAnsi="Courier" w:cs="Times New Roman"/>
-          <w:sz w:val="24"/>
-        </w:rPr>
-      </w:pPr>
-      <w:r>
-        <w:rPr>
-          <w:rFonts w:ascii="Courier" w:eastAsia="宋体" w:hAnsi="Courier" w:cs="Times New Roman"/>
-          <w:sz w:val="24"/>
-        </w:rPr>
-        <w:tab/>
-        <w:t xml:space="preserve">except KeyboardInterrupt:  </w:t>
-      </w:r>
-    </w:p>
-    <w:p>
-      <w:pPr>
-        <w:jc w:val="left"/>
-        <w:rPr>
-          <w:rFonts w:ascii="Courier" w:eastAsia="宋体" w:hAnsi="Courier" w:cs="Times New Roman"/>
-          <w:sz w:val="24"/>
-        </w:rPr>
-      </w:pPr>
-      <w:r>
-        <w:rPr>
-          <w:rFonts w:ascii="Courier" w:eastAsia="宋体" w:hAnsi="Courier" w:cs="Times New Roman"/>
-          <w:sz w:val="24"/>
-        </w:rPr>
-        <w:tab/>
-      </w:r>
-      <w:r>
-        <w:rPr>
-          <w:rFonts w:ascii="Courier" w:eastAsia="宋体" w:hAnsi="Courier" w:cs="Times New Roman"/>
-          <w:sz w:val="24"/>
-        </w:rPr>
-        <w:tab/>
-        <w:t>destroy()</w:t>
+      </w:r>
+      <w:proofErr w:type="gramStart"/>
+      <w:r>
+        <w:rPr>
+          <w:rFonts w:ascii="Courier" w:eastAsia="宋体" w:hAnsi="Courier" w:cs="Times New Roman"/>
+          <w:sz w:val="24"/>
+        </w:rPr>
+        <w:t>loop(</w:t>
+      </w:r>
+      <w:proofErr w:type="gramEnd"/>
+      <w:r>
+        <w:rPr>
+          <w:rFonts w:ascii="Courier" w:eastAsia="宋体" w:hAnsi="Courier" w:cs="Times New Roman"/>
+          <w:sz w:val="24"/>
+        </w:rPr>
+        <w:t>)</w:t>
+      </w:r>
+    </w:p>
+    <w:p>
+      <w:pPr>
+        <w:jc w:val="left"/>
+        <w:rPr>
+          <w:rFonts w:ascii="Courier" w:eastAsia="宋体" w:hAnsi="Courier" w:cs="Times New Roman"/>
+          <w:sz w:val="24"/>
+        </w:rPr>
+      </w:pPr>
+      <w:r>
+        <w:rPr>
+          <w:rFonts w:ascii="Courier" w:eastAsia="宋体" w:hAnsi="Courier" w:cs="Times New Roman"/>
+          <w:sz w:val="24"/>
+        </w:rPr>
+        <w:tab/>
+        <w:t xml:space="preserve">except </w:t>
+      </w:r>
+      <w:proofErr w:type="spellStart"/>
+      <w:r>
+        <w:rPr>
+          <w:rFonts w:ascii="Courier" w:eastAsia="宋体" w:hAnsi="Courier" w:cs="Times New Roman"/>
+          <w:sz w:val="24"/>
+        </w:rPr>
+        <w:t>KeyboardInterrupt</w:t>
+      </w:r>
+      <w:proofErr w:type="spellEnd"/>
+      <w:r>
+        <w:rPr>
+          <w:rFonts w:ascii="Courier" w:eastAsia="宋体" w:hAnsi="Courier" w:cs="Times New Roman"/>
+          <w:sz w:val="24"/>
+        </w:rPr>
+        <w:t xml:space="preserve">:  </w:t>
+      </w:r>
+    </w:p>
+    <w:p>
+      <w:pPr>
+        <w:jc w:val="left"/>
+        <w:rPr>
+          <w:rFonts w:ascii="Courier" w:eastAsia="宋体" w:hAnsi="Courier" w:cs="Times New Roman"/>
+          <w:sz w:val="24"/>
+        </w:rPr>
+      </w:pPr>
+      <w:r>
+        <w:rPr>
+          <w:rFonts w:ascii="Courier" w:eastAsia="宋体" w:hAnsi="Courier" w:cs="Times New Roman"/>
+          <w:sz w:val="24"/>
+        </w:rPr>
+        <w:tab/>
+      </w:r>
+      <w:r>
+        <w:rPr>
+          <w:rFonts w:ascii="Courier" w:eastAsia="宋体" w:hAnsi="Courier" w:cs="Times New Roman"/>
+          <w:sz w:val="24"/>
+        </w:rPr>
+        <w:tab/>
+      </w:r>
+      <w:proofErr w:type="gramStart"/>
+      <w:r>
+        <w:rPr>
+          <w:rFonts w:ascii="Courier" w:eastAsia="宋体" w:hAnsi="Courier" w:cs="Times New Roman"/>
+          <w:sz w:val="24"/>
+        </w:rPr>
+        <w:t>destroy(</w:t>
+      </w:r>
+      <w:proofErr w:type="gramEnd"/>
+      <w:r>
+        <w:rPr>
+          <w:rFonts w:ascii="Courier" w:eastAsia="宋体" w:hAnsi="Courier" w:cs="Times New Roman"/>
+          <w:sz w:val="24"/>
+        </w:rPr>
+        <w:t>)</w:t>
       </w:r>
     </w:p>
     <w:p>
@@ -1807,89 +2514,162 @@
           <w:rFonts w:ascii="Courier" w:eastAsia="宋体" w:hAnsi="Courier" w:cs="Times New Roman"/>
           <w:sz w:val="24"/>
         </w:rPr>
-        <w:t>#include &lt;wiringPi.h&gt;</w:t>
-      </w:r>
-    </w:p>
-    <w:p>
-      <w:pPr>
-        <w:jc w:val="left"/>
-        <w:rPr>
-          <w:rFonts w:ascii="Courier" w:eastAsia="宋体" w:hAnsi="Courier" w:cs="Times New Roman"/>
-          <w:sz w:val="24"/>
-        </w:rPr>
-      </w:pPr>
-      <w:r>
-        <w:rPr>
-          <w:rFonts w:ascii="Courier" w:eastAsia="宋体" w:hAnsi="Courier" w:cs="Times New Roman"/>
-          <w:sz w:val="24"/>
-        </w:rPr>
-        <w:t>#include &lt;stdio.h&gt;</w:t>
-      </w:r>
-    </w:p>
-    <w:p>
-      <w:pPr>
-        <w:jc w:val="left"/>
-        <w:rPr>
-          <w:rFonts w:ascii="Courier" w:eastAsia="宋体" w:hAnsi="Courier" w:cs="Times New Roman"/>
-          <w:sz w:val="24"/>
-        </w:rPr>
-      </w:pPr>
-    </w:p>
-    <w:p>
-      <w:pPr>
-        <w:jc w:val="left"/>
-        <w:rPr>
-          <w:rFonts w:ascii="Courier" w:eastAsia="宋体" w:hAnsi="Courier" w:cs="Times New Roman"/>
-          <w:sz w:val="24"/>
-        </w:rPr>
-      </w:pPr>
-      <w:r>
-        <w:rPr>
-          <w:rFonts w:ascii="Courier" w:eastAsia="宋体" w:hAnsi="Courier" w:cs="Times New Roman"/>
-          <w:sz w:val="24"/>
-        </w:rPr>
-        <w:t>#define TouchPin    0</w:t>
-      </w:r>
-    </w:p>
-    <w:p>
-      <w:pPr>
-        <w:jc w:val="left"/>
-        <w:rPr>
-          <w:rFonts w:ascii="Courier" w:eastAsia="宋体" w:hAnsi="Courier" w:cs="Times New Roman"/>
-          <w:sz w:val="24"/>
-        </w:rPr>
-      </w:pPr>
-      <w:r>
-        <w:rPr>
-          <w:rFonts w:ascii="Courier" w:eastAsia="宋体" w:hAnsi="Courier" w:cs="Times New Roman"/>
-          <w:sz w:val="24"/>
-        </w:rPr>
-        <w:t>#define LedPin      4</w:t>
-      </w:r>
-    </w:p>
-    <w:p>
-      <w:pPr>
-        <w:jc w:val="left"/>
-        <w:rPr>
-          <w:rFonts w:ascii="Courier" w:eastAsia="宋体" w:hAnsi="Courier" w:cs="Times New Roman"/>
-          <w:sz w:val="24"/>
-        </w:rPr>
-      </w:pPr>
-    </w:p>
-    <w:p>
-      <w:pPr>
-        <w:jc w:val="left"/>
-        <w:rPr>
-          <w:rFonts w:ascii="Courier" w:eastAsia="宋体" w:hAnsi="Courier" w:cs="Times New Roman"/>
-          <w:sz w:val="24"/>
-        </w:rPr>
-      </w:pPr>
-      <w:r>
-        <w:rPr>
-          <w:rFonts w:ascii="Courier" w:eastAsia="宋体" w:hAnsi="Courier" w:cs="Times New Roman"/>
-          <w:sz w:val="24"/>
-        </w:rPr>
-        <w:t>int main(void)</w:t>
+        <w:t>#include &lt;</w:t>
+      </w:r>
+      <w:proofErr w:type="spellStart"/>
+      <w:r>
+        <w:rPr>
+          <w:rFonts w:ascii="Courier" w:eastAsia="宋体" w:hAnsi="Courier" w:cs="Times New Roman"/>
+          <w:sz w:val="24"/>
+        </w:rPr>
+        <w:t>wiringPi.h</w:t>
+      </w:r>
+      <w:proofErr w:type="spellEnd"/>
+      <w:r>
+        <w:rPr>
+          <w:rFonts w:ascii="Courier" w:eastAsia="宋体" w:hAnsi="Courier" w:cs="Times New Roman"/>
+          <w:sz w:val="24"/>
+        </w:rPr>
+        <w:t>&gt;</w:t>
+      </w:r>
+    </w:p>
+    <w:p>
+      <w:pPr>
+        <w:jc w:val="left"/>
+        <w:rPr>
+          <w:rFonts w:ascii="Courier" w:eastAsia="宋体" w:hAnsi="Courier" w:cs="Times New Roman"/>
+          <w:sz w:val="24"/>
+        </w:rPr>
+      </w:pPr>
+      <w:r>
+        <w:rPr>
+          <w:rFonts w:ascii="Courier" w:eastAsia="宋体" w:hAnsi="Courier" w:cs="Times New Roman"/>
+          <w:sz w:val="24"/>
+        </w:rPr>
+        <w:t>#include &lt;</w:t>
+      </w:r>
+      <w:proofErr w:type="spellStart"/>
+      <w:r>
+        <w:rPr>
+          <w:rFonts w:ascii="Courier" w:eastAsia="宋体" w:hAnsi="Courier" w:cs="Times New Roman"/>
+          <w:sz w:val="24"/>
+        </w:rPr>
+        <w:t>stdio.h</w:t>
+      </w:r>
+      <w:proofErr w:type="spellEnd"/>
+      <w:r>
+        <w:rPr>
+          <w:rFonts w:ascii="Courier" w:eastAsia="宋体" w:hAnsi="Courier" w:cs="Times New Roman"/>
+          <w:sz w:val="24"/>
+        </w:rPr>
+        <w:t>&gt;</w:t>
+      </w:r>
+    </w:p>
+    <w:p>
+      <w:pPr>
+        <w:jc w:val="left"/>
+        <w:rPr>
+          <w:rFonts w:ascii="Courier" w:eastAsia="宋体" w:hAnsi="Courier" w:cs="Times New Roman"/>
+          <w:sz w:val="24"/>
+        </w:rPr>
+      </w:pPr>
+    </w:p>
+    <w:p>
+      <w:pPr>
+        <w:jc w:val="left"/>
+        <w:rPr>
+          <w:rFonts w:ascii="Courier" w:eastAsia="宋体" w:hAnsi="Courier" w:cs="Times New Roman"/>
+          <w:sz w:val="24"/>
+        </w:rPr>
+      </w:pPr>
+      <w:r>
+        <w:rPr>
+          <w:rFonts w:ascii="Courier" w:eastAsia="宋体" w:hAnsi="Courier" w:cs="Times New Roman"/>
+          <w:sz w:val="24"/>
+        </w:rPr>
+        <w:t xml:space="preserve">#define </w:t>
+      </w:r>
+      <w:proofErr w:type="spellStart"/>
+      <w:r>
+        <w:rPr>
+          <w:rFonts w:ascii="Courier" w:eastAsia="宋体" w:hAnsi="Courier" w:cs="Times New Roman"/>
+          <w:sz w:val="24"/>
+        </w:rPr>
+        <w:t>TouchPin</w:t>
+      </w:r>
+      <w:proofErr w:type="spellEnd"/>
+      <w:r>
+        <w:rPr>
+          <w:rFonts w:ascii="Courier" w:eastAsia="宋体" w:hAnsi="Courier" w:cs="Times New Roman"/>
+          <w:sz w:val="24"/>
+        </w:rPr>
+        <w:t xml:space="preserve">    0</w:t>
+      </w:r>
+    </w:p>
+    <w:p>
+      <w:pPr>
+        <w:jc w:val="left"/>
+        <w:rPr>
+          <w:rFonts w:ascii="Courier" w:eastAsia="宋体" w:hAnsi="Courier" w:cs="Times New Roman"/>
+          <w:sz w:val="24"/>
+        </w:rPr>
+      </w:pPr>
+      <w:r>
+        <w:rPr>
+          <w:rFonts w:ascii="Courier" w:eastAsia="宋体" w:hAnsi="Courier" w:cs="Times New Roman"/>
+          <w:sz w:val="24"/>
+        </w:rPr>
+        <w:t xml:space="preserve">#define </w:t>
+      </w:r>
+      <w:proofErr w:type="spellStart"/>
+      <w:r>
+        <w:rPr>
+          <w:rFonts w:ascii="Courier" w:eastAsia="宋体" w:hAnsi="Courier" w:cs="Times New Roman"/>
+          <w:sz w:val="24"/>
+        </w:rPr>
+        <w:t>LedPin</w:t>
+      </w:r>
+      <w:proofErr w:type="spellEnd"/>
+      <w:r>
+        <w:rPr>
+          <w:rFonts w:ascii="Courier" w:eastAsia="宋体" w:hAnsi="Courier" w:cs="Times New Roman"/>
+          <w:sz w:val="24"/>
+        </w:rPr>
+        <w:t xml:space="preserve">      4</w:t>
+      </w:r>
+    </w:p>
+    <w:p>
+      <w:pPr>
+        <w:jc w:val="left"/>
+        <w:rPr>
+          <w:rFonts w:ascii="Courier" w:eastAsia="宋体" w:hAnsi="Courier" w:cs="Times New Roman"/>
+          <w:sz w:val="24"/>
+        </w:rPr>
+      </w:pPr>
+    </w:p>
+    <w:p>
+      <w:pPr>
+        <w:jc w:val="left"/>
+        <w:rPr>
+          <w:rFonts w:ascii="Courier" w:eastAsia="宋体" w:hAnsi="Courier" w:cs="Times New Roman"/>
+          <w:sz w:val="24"/>
+        </w:rPr>
+      </w:pPr>
+      <w:proofErr w:type="spellStart"/>
+      <w:r>
+        <w:rPr>
+          <w:rFonts w:ascii="Courier" w:eastAsia="宋体" w:hAnsi="Courier" w:cs="Times New Roman"/>
+          <w:sz w:val="24"/>
+        </w:rPr>
+        <w:t>int</w:t>
+      </w:r>
+      <w:proofErr w:type="spellEnd"/>
+      <w:r>
+        <w:rPr>
+          <w:rFonts w:ascii="Courier" w:eastAsia="宋体" w:hAnsi="Courier" w:cs="Times New Roman"/>
+          <w:sz w:val="24"/>
+        </w:rPr>
+        <w:t xml:space="preserve"> main(void)</w:t>
       </w:r>
     </w:p>
     <w:p>
@@ -1922,7 +2702,32 @@
           <w:sz w:val="24"/>
         </w:rPr>
         <w:tab/>
-        <w:t>if(wiringPiSetup() == -1)</w:t>
+        <w:t>if(</w:t>
+      </w:r>
+      <w:proofErr w:type="spellStart"/>
+      <w:proofErr w:type="gramStart"/>
+      <w:r>
+        <w:rPr>
+          <w:rFonts w:ascii="Courier" w:eastAsia="宋体" w:hAnsi="Courier" w:cs="Times New Roman"/>
+          <w:sz w:val="24"/>
+        </w:rPr>
+        <w:t>wiringPiSetup</w:t>
+      </w:r>
+      <w:proofErr w:type="spellEnd"/>
+      <w:r>
+        <w:rPr>
+          <w:rFonts w:ascii="Courier" w:eastAsia="宋体" w:hAnsi="Courier" w:cs="Times New Roman"/>
+          <w:sz w:val="24"/>
+        </w:rPr>
+        <w:t>(</w:t>
+      </w:r>
+      <w:proofErr w:type="gramEnd"/>
+      <w:r>
+        <w:rPr>
+          <w:rFonts w:ascii="Courier" w:eastAsia="宋体" w:hAnsi="Courier" w:cs="Times New Roman"/>
+          <w:sz w:val="24"/>
+        </w:rPr>
+        <w:t>) == -1)</w:t>
       </w:r>
     </w:p>
     <w:p>
@@ -1963,7 +2768,47 @@
           <w:sz w:val="24"/>
         </w:rPr>
         <w:tab/>
-        <w:t>printf("setup wiringPi failed !");</w:t>
+      </w:r>
+      <w:proofErr w:type="spellStart"/>
+      <w:proofErr w:type="gramStart"/>
+      <w:r>
+        <w:rPr>
+          <w:rFonts w:ascii="Courier" w:eastAsia="宋体" w:hAnsi="Courier" w:cs="Times New Roman"/>
+          <w:sz w:val="24"/>
+        </w:rPr>
+        <w:t>printf</w:t>
+      </w:r>
+      <w:proofErr w:type="spellEnd"/>
+      <w:r>
+        <w:rPr>
+          <w:rFonts w:ascii="Courier" w:eastAsia="宋体" w:hAnsi="Courier" w:cs="Times New Roman"/>
+          <w:sz w:val="24"/>
+        </w:rPr>
+        <w:t>(</w:t>
+      </w:r>
+      <w:proofErr w:type="gramEnd"/>
+      <w:r>
+        <w:rPr>
+          <w:rFonts w:ascii="Courier" w:eastAsia="宋体" w:hAnsi="Courier" w:cs="Times New Roman"/>
+          <w:sz w:val="24"/>
+        </w:rPr>
+        <w:t xml:space="preserve">"setup </w:t>
+      </w:r>
+      <w:proofErr w:type="spellStart"/>
+      <w:r>
+        <w:rPr>
+          <w:rFonts w:ascii="Courier" w:eastAsia="宋体" w:hAnsi="Courier" w:cs="Times New Roman"/>
+          <w:sz w:val="24"/>
+        </w:rPr>
+        <w:t>wiringPi</w:t>
+      </w:r>
+      <w:proofErr w:type="spellEnd"/>
+      <w:r>
+        <w:rPr>
+          <w:rFonts w:ascii="Courier" w:eastAsia="宋体" w:hAnsi="Courier" w:cs="Times New Roman"/>
+          <w:sz w:val="24"/>
+        </w:rPr>
+        <w:t xml:space="preserve"> failed !");</w:t>
       </w:r>
     </w:p>
     <w:p>
@@ -2003,6 +2848,7 @@
           <w:rFonts w:ascii="Courier" w:eastAsia="宋体" w:hAnsi="Courier" w:cs="Times New Roman"/>
           <w:sz w:val="24"/>
         </w:rPr>
+        <w:lastRenderedPageBreak/>
         <w:tab/>
         <w:t>}</w:t>
       </w:r>
@@ -2037,50 +2883,131 @@
           <w:sz w:val="24"/>
         </w:rPr>
         <w:tab/>
-        <w:t>pinMode(TouchPin, INPUT);</w:t>
-      </w:r>
-    </w:p>
-    <w:p>
-      <w:pPr>
-        <w:jc w:val="left"/>
-        <w:rPr>
-          <w:rFonts w:ascii="Courier" w:eastAsia="宋体" w:hAnsi="Courier" w:cs="Times New Roman"/>
-          <w:sz w:val="24"/>
-        </w:rPr>
-      </w:pPr>
-      <w:r>
-        <w:rPr>
-          <w:rFonts w:ascii="Courier" w:eastAsia="宋体" w:hAnsi="Courier" w:cs="Times New Roman"/>
-          <w:sz w:val="24"/>
-        </w:rPr>
-        <w:tab/>
-        <w:t>pinMode(LedPin,  OUTPUT);</w:t>
-      </w:r>
-    </w:p>
-    <w:p>
-      <w:pPr>
-        <w:jc w:val="left"/>
-        <w:rPr>
-          <w:rFonts w:ascii="Courier" w:eastAsia="宋体" w:hAnsi="Courier" w:cs="Times New Roman"/>
-          <w:sz w:val="24"/>
-        </w:rPr>
-      </w:pPr>
-    </w:p>
-    <w:p>
-      <w:pPr>
-        <w:jc w:val="left"/>
-        <w:rPr>
-          <w:rFonts w:ascii="Courier" w:eastAsia="宋体" w:hAnsi="Courier" w:cs="Times New Roman"/>
-          <w:sz w:val="24"/>
-        </w:rPr>
-      </w:pPr>
-      <w:r>
-        <w:rPr>
-          <w:rFonts w:ascii="Courier" w:eastAsia="宋体" w:hAnsi="Courier" w:cs="Times New Roman"/>
-          <w:sz w:val="24"/>
-        </w:rPr>
-        <w:tab/>
-        <w:t>while(1)</w:t>
+      </w:r>
+      <w:proofErr w:type="spellStart"/>
+      <w:proofErr w:type="gramStart"/>
+      <w:r>
+        <w:rPr>
+          <w:rFonts w:ascii="Courier" w:eastAsia="宋体" w:hAnsi="Courier" w:cs="Times New Roman"/>
+          <w:sz w:val="24"/>
+        </w:rPr>
+        <w:t>pinMode</w:t>
+      </w:r>
+      <w:proofErr w:type="spellEnd"/>
+      <w:r>
+        <w:rPr>
+          <w:rFonts w:ascii="Courier" w:eastAsia="宋体" w:hAnsi="Courier" w:cs="Times New Roman"/>
+          <w:sz w:val="24"/>
+        </w:rPr>
+        <w:t>(</w:t>
+      </w:r>
+      <w:proofErr w:type="spellStart"/>
+      <w:proofErr w:type="gramEnd"/>
+      <w:r>
+        <w:rPr>
+          <w:rFonts w:ascii="Courier" w:eastAsia="宋体" w:hAnsi="Courier" w:cs="Times New Roman"/>
+          <w:sz w:val="24"/>
+        </w:rPr>
+        <w:t>TouchPin</w:t>
+      </w:r>
+      <w:proofErr w:type="spellEnd"/>
+      <w:r>
+        <w:rPr>
+          <w:rFonts w:ascii="Courier" w:eastAsia="宋体" w:hAnsi="Courier" w:cs="Times New Roman"/>
+          <w:sz w:val="24"/>
+        </w:rPr>
+        <w:t>, INPUT);</w:t>
+      </w:r>
+    </w:p>
+    <w:p>
+      <w:pPr>
+        <w:jc w:val="left"/>
+        <w:rPr>
+          <w:rFonts w:ascii="Courier" w:eastAsia="宋体" w:hAnsi="Courier" w:cs="Times New Roman"/>
+          <w:sz w:val="24"/>
+        </w:rPr>
+      </w:pPr>
+      <w:r>
+        <w:rPr>
+          <w:rFonts w:ascii="Courier" w:eastAsia="宋体" w:hAnsi="Courier" w:cs="Times New Roman"/>
+          <w:sz w:val="24"/>
+        </w:rPr>
+        <w:tab/>
+      </w:r>
+      <w:proofErr w:type="spellStart"/>
+      <w:proofErr w:type="gramStart"/>
+      <w:r>
+        <w:rPr>
+          <w:rFonts w:ascii="Courier" w:eastAsia="宋体" w:hAnsi="Courier" w:cs="Times New Roman"/>
+          <w:sz w:val="24"/>
+        </w:rPr>
+        <w:t>pinMode</w:t>
+      </w:r>
+      <w:proofErr w:type="spellEnd"/>
+      <w:r>
+        <w:rPr>
+          <w:rFonts w:ascii="Courier" w:eastAsia="宋体" w:hAnsi="Courier" w:cs="Times New Roman"/>
+          <w:sz w:val="24"/>
+        </w:rPr>
+        <w:t>(</w:t>
+      </w:r>
+      <w:proofErr w:type="spellStart"/>
+      <w:proofErr w:type="gramEnd"/>
+      <w:r>
+        <w:rPr>
+          <w:rFonts w:ascii="Courier" w:eastAsia="宋体" w:hAnsi="Courier" w:cs="Times New Roman"/>
+          <w:sz w:val="24"/>
+        </w:rPr>
+        <w:t>LedPin</w:t>
+      </w:r>
+      <w:proofErr w:type="spellEnd"/>
+      <w:r>
+        <w:rPr>
+          <w:rFonts w:ascii="Courier" w:eastAsia="宋体" w:hAnsi="Courier" w:cs="Times New Roman"/>
+          <w:sz w:val="24"/>
+        </w:rPr>
+        <w:t>,  OUTPUT);</w:t>
+      </w:r>
+    </w:p>
+    <w:p>
+      <w:pPr>
+        <w:jc w:val="left"/>
+        <w:rPr>
+          <w:rFonts w:ascii="Courier" w:eastAsia="宋体" w:hAnsi="Courier" w:cs="Times New Roman"/>
+          <w:sz w:val="24"/>
+        </w:rPr>
+      </w:pPr>
+    </w:p>
+    <w:p>
+      <w:pPr>
+        <w:jc w:val="left"/>
+        <w:rPr>
+          <w:rFonts w:ascii="Courier" w:eastAsia="宋体" w:hAnsi="Courier" w:cs="Times New Roman"/>
+          <w:sz w:val="24"/>
+        </w:rPr>
+      </w:pPr>
+      <w:r>
+        <w:rPr>
+          <w:rFonts w:ascii="Courier" w:eastAsia="宋体" w:hAnsi="Courier" w:cs="Times New Roman"/>
+          <w:sz w:val="24"/>
+        </w:rPr>
+        <w:tab/>
+      </w:r>
+      <w:proofErr w:type="gramStart"/>
+      <w:r>
+        <w:rPr>
+          <w:rFonts w:ascii="Courier" w:eastAsia="宋体" w:hAnsi="Courier" w:cs="Times New Roman"/>
+          <w:sz w:val="24"/>
+        </w:rPr>
+        <w:t>while(</w:t>
+      </w:r>
+      <w:proofErr w:type="gramEnd"/>
+      <w:r>
+        <w:rPr>
+          <w:rFonts w:ascii="Courier" w:eastAsia="宋体" w:hAnsi="Courier" w:cs="Times New Roman"/>
+          <w:sz w:val="24"/>
+        </w:rPr>
+        <w:t>1)</w:t>
       </w:r>
     </w:p>
     <w:p>
@@ -2121,7 +3048,39 @@
           <w:sz w:val="24"/>
         </w:rPr>
         <w:tab/>
-        <w:t>if(digitalRead(TouchPin) == HIGH)</w:t>
+        <w:t>if(</w:t>
+      </w:r>
+      <w:proofErr w:type="spellStart"/>
+      <w:r>
+        <w:rPr>
+          <w:rFonts w:ascii="Courier" w:eastAsia="宋体" w:hAnsi="Courier" w:cs="Times New Roman"/>
+          <w:sz w:val="24"/>
+        </w:rPr>
+        <w:t>digitalRead</w:t>
+      </w:r>
+      <w:proofErr w:type="spellEnd"/>
+      <w:r>
+        <w:rPr>
+          <w:rFonts w:ascii="Courier" w:eastAsia="宋体" w:hAnsi="Courier" w:cs="Times New Roman"/>
+          <w:sz w:val="24"/>
+        </w:rPr>
+        <w:t>(</w:t>
+      </w:r>
+      <w:proofErr w:type="spellStart"/>
+      <w:r>
+        <w:rPr>
+          <w:rFonts w:ascii="Courier" w:eastAsia="宋体" w:hAnsi="Courier" w:cs="Times New Roman"/>
+          <w:sz w:val="24"/>
+        </w:rPr>
+        <w:t>TouchPin</w:t>
+      </w:r>
+      <w:proofErr w:type="spellEnd"/>
+      <w:r>
+        <w:rPr>
+          <w:rFonts w:ascii="Courier" w:eastAsia="宋体" w:hAnsi="Courier" w:cs="Times New Roman"/>
+          <w:sz w:val="24"/>
+        </w:rPr>
+        <w:t>) == HIGH)</w:t>
       </w:r>
     </w:p>
     <w:p>
@@ -2176,100 +3135,196 @@
           <w:sz w:val="24"/>
         </w:rPr>
         <w:tab/>
-        <w:t>printf("touched\n");</w:t>
-      </w:r>
-    </w:p>
-    <w:p>
-      <w:pPr>
-        <w:jc w:val="left"/>
-        <w:rPr>
-          <w:rFonts w:ascii="Courier" w:eastAsia="宋体" w:hAnsi="Courier" w:cs="Times New Roman"/>
-          <w:sz w:val="24"/>
-        </w:rPr>
-      </w:pPr>
-      <w:r>
-        <w:rPr>
-          <w:rFonts w:ascii="Courier" w:eastAsia="宋体" w:hAnsi="Courier" w:cs="Times New Roman"/>
-          <w:sz w:val="24"/>
-        </w:rPr>
-        <w:tab/>
-      </w:r>
-      <w:r>
-        <w:rPr>
-          <w:rFonts w:ascii="Courier" w:eastAsia="宋体" w:hAnsi="Courier" w:cs="Times New Roman"/>
-          <w:sz w:val="24"/>
-        </w:rPr>
-        <w:tab/>
-      </w:r>
-      <w:r>
-        <w:rPr>
-          <w:rFonts w:ascii="Courier" w:eastAsia="宋体" w:hAnsi="Courier" w:cs="Times New Roman"/>
-          <w:sz w:val="24"/>
-        </w:rPr>
-        <w:tab/>
-        <w:t>digitalWrite(LedPin, HIGH);     //led on</w:t>
-      </w:r>
-    </w:p>
-    <w:p>
-      <w:pPr>
-        <w:jc w:val="left"/>
-        <w:rPr>
-          <w:rFonts w:ascii="Courier" w:eastAsia="宋体" w:hAnsi="Courier" w:cs="Times New Roman"/>
-          <w:sz w:val="24"/>
-        </w:rPr>
-      </w:pPr>
-      <w:r>
-        <w:rPr>
-          <w:rFonts w:ascii="Courier" w:eastAsia="宋体" w:hAnsi="Courier" w:cs="Times New Roman"/>
-          <w:sz w:val="24"/>
-        </w:rPr>
-        <w:tab/>
-      </w:r>
-      <w:r>
-        <w:rPr>
-          <w:rFonts w:ascii="Courier" w:eastAsia="宋体" w:hAnsi="Courier" w:cs="Times New Roman"/>
-          <w:sz w:val="24"/>
-        </w:rPr>
-        <w:tab/>
-      </w:r>
-      <w:r>
-        <w:rPr>
-          <w:rFonts w:ascii="Courier" w:eastAsia="宋体" w:hAnsi="Courier" w:cs="Times New Roman"/>
-          <w:sz w:val="24"/>
-        </w:rPr>
-        <w:tab/>
-        <w:t>delay(100);</w:t>
-      </w:r>
-    </w:p>
-    <w:p>
-      <w:pPr>
-        <w:jc w:val="left"/>
-        <w:rPr>
-          <w:rFonts w:ascii="Courier" w:eastAsia="宋体" w:hAnsi="Courier" w:cs="Times New Roman"/>
-          <w:sz w:val="24"/>
-        </w:rPr>
-      </w:pPr>
-      <w:r>
-        <w:rPr>
-          <w:rFonts w:ascii="Courier" w:eastAsia="宋体" w:hAnsi="Courier" w:cs="Times New Roman"/>
-          <w:sz w:val="24"/>
-        </w:rPr>
-        <w:tab/>
-      </w:r>
-      <w:r>
-        <w:rPr>
-          <w:rFonts w:ascii="Courier" w:eastAsia="宋体" w:hAnsi="Courier" w:cs="Times New Roman"/>
-          <w:sz w:val="24"/>
-        </w:rPr>
-        <w:tab/>
-      </w:r>
-      <w:r>
-        <w:rPr>
-          <w:rFonts w:ascii="Courier" w:eastAsia="宋体" w:hAnsi="Courier" w:cs="Times New Roman"/>
-          <w:sz w:val="24"/>
-        </w:rPr>
-        <w:tab/>
-        <w:t>digitalWrite(LedPin, LOW);    //led off</w:t>
+      </w:r>
+      <w:proofErr w:type="spellStart"/>
+      <w:r>
+        <w:rPr>
+          <w:rFonts w:ascii="Courier" w:eastAsia="宋体" w:hAnsi="Courier" w:cs="Times New Roman"/>
+          <w:sz w:val="24"/>
+        </w:rPr>
+        <w:t>printf</w:t>
+      </w:r>
+      <w:proofErr w:type="spellEnd"/>
+      <w:r>
+        <w:rPr>
+          <w:rFonts w:ascii="Courier" w:eastAsia="宋体" w:hAnsi="Courier" w:cs="Times New Roman"/>
+          <w:sz w:val="24"/>
+        </w:rPr>
+        <w:t>("touched\n");</w:t>
+      </w:r>
+    </w:p>
+    <w:p>
+      <w:pPr>
+        <w:jc w:val="left"/>
+        <w:rPr>
+          <w:rFonts w:ascii="Courier" w:eastAsia="宋体" w:hAnsi="Courier" w:cs="Times New Roman"/>
+          <w:sz w:val="24"/>
+        </w:rPr>
+      </w:pPr>
+      <w:r>
+        <w:rPr>
+          <w:rFonts w:ascii="Courier" w:eastAsia="宋体" w:hAnsi="Courier" w:cs="Times New Roman"/>
+          <w:sz w:val="24"/>
+        </w:rPr>
+        <w:tab/>
+      </w:r>
+      <w:r>
+        <w:rPr>
+          <w:rFonts w:ascii="Courier" w:eastAsia="宋体" w:hAnsi="Courier" w:cs="Times New Roman"/>
+          <w:sz w:val="24"/>
+        </w:rPr>
+        <w:tab/>
+      </w:r>
+      <w:r>
+        <w:rPr>
+          <w:rFonts w:ascii="Courier" w:eastAsia="宋体" w:hAnsi="Courier" w:cs="Times New Roman"/>
+          <w:sz w:val="24"/>
+        </w:rPr>
+        <w:tab/>
+      </w:r>
+      <w:proofErr w:type="spellStart"/>
+      <w:proofErr w:type="gramStart"/>
+      <w:r>
+        <w:rPr>
+          <w:rFonts w:ascii="Courier" w:eastAsia="宋体" w:hAnsi="Courier" w:cs="Times New Roman"/>
+          <w:sz w:val="24"/>
+        </w:rPr>
+        <w:t>digitalWrite</w:t>
+      </w:r>
+      <w:proofErr w:type="spellEnd"/>
+      <w:r>
+        <w:rPr>
+          <w:rFonts w:ascii="Courier" w:eastAsia="宋体" w:hAnsi="Courier" w:cs="Times New Roman"/>
+          <w:sz w:val="24"/>
+        </w:rPr>
+        <w:t>(</w:t>
+      </w:r>
+      <w:proofErr w:type="spellStart"/>
+      <w:proofErr w:type="gramEnd"/>
+      <w:r>
+        <w:rPr>
+          <w:rFonts w:ascii="Courier" w:eastAsia="宋体" w:hAnsi="Courier" w:cs="Times New Roman"/>
+          <w:sz w:val="24"/>
+        </w:rPr>
+        <w:t>LedPin</w:t>
+      </w:r>
+      <w:proofErr w:type="spellEnd"/>
+      <w:r>
+        <w:rPr>
+          <w:rFonts w:ascii="Courier" w:eastAsia="宋体" w:hAnsi="Courier" w:cs="Times New Roman"/>
+          <w:sz w:val="24"/>
+        </w:rPr>
+        <w:t>, HIGH);     //led on</w:t>
+      </w:r>
+    </w:p>
+    <w:p>
+      <w:pPr>
+        <w:jc w:val="left"/>
+        <w:rPr>
+          <w:rFonts w:ascii="Courier" w:eastAsia="宋体" w:hAnsi="Courier" w:cs="Times New Roman"/>
+          <w:sz w:val="24"/>
+        </w:rPr>
+      </w:pPr>
+      <w:r>
+        <w:rPr>
+          <w:rFonts w:ascii="Courier" w:eastAsia="宋体" w:hAnsi="Courier" w:cs="Times New Roman"/>
+          <w:sz w:val="24"/>
+        </w:rPr>
+        <w:tab/>
+      </w:r>
+      <w:r>
+        <w:rPr>
+          <w:rFonts w:ascii="Courier" w:eastAsia="宋体" w:hAnsi="Courier" w:cs="Times New Roman"/>
+          <w:sz w:val="24"/>
+        </w:rPr>
+        <w:tab/>
+      </w:r>
+      <w:r>
+        <w:rPr>
+          <w:rFonts w:ascii="Courier" w:eastAsia="宋体" w:hAnsi="Courier" w:cs="Times New Roman"/>
+          <w:sz w:val="24"/>
+        </w:rPr>
+        <w:tab/>
+      </w:r>
+      <w:proofErr w:type="gramStart"/>
+      <w:r>
+        <w:rPr>
+          <w:rFonts w:ascii="Courier" w:eastAsia="宋体" w:hAnsi="Courier" w:cs="Times New Roman"/>
+          <w:sz w:val="24"/>
+        </w:rPr>
+        <w:t>delay(</w:t>
+      </w:r>
+      <w:proofErr w:type="gramEnd"/>
+      <w:r>
+        <w:rPr>
+          <w:rFonts w:ascii="Courier" w:eastAsia="宋体" w:hAnsi="Courier" w:cs="Times New Roman"/>
+          <w:sz w:val="24"/>
+        </w:rPr>
+        <w:t>100);</w:t>
+      </w:r>
+    </w:p>
+    <w:p>
+      <w:pPr>
+        <w:jc w:val="left"/>
+        <w:rPr>
+          <w:rFonts w:ascii="Courier" w:eastAsia="宋体" w:hAnsi="Courier" w:cs="Times New Roman"/>
+          <w:sz w:val="24"/>
+        </w:rPr>
+      </w:pPr>
+      <w:r>
+        <w:rPr>
+          <w:rFonts w:ascii="Courier" w:eastAsia="宋体" w:hAnsi="Courier" w:cs="Times New Roman"/>
+          <w:sz w:val="24"/>
+        </w:rPr>
+        <w:tab/>
+      </w:r>
+      <w:r>
+        <w:rPr>
+          <w:rFonts w:ascii="Courier" w:eastAsia="宋体" w:hAnsi="Courier" w:cs="Times New Roman"/>
+          <w:sz w:val="24"/>
+        </w:rPr>
+        <w:tab/>
+      </w:r>
+      <w:r>
+        <w:rPr>
+          <w:rFonts w:ascii="Courier" w:eastAsia="宋体" w:hAnsi="Courier" w:cs="Times New Roman"/>
+          <w:sz w:val="24"/>
+        </w:rPr>
+        <w:tab/>
+      </w:r>
+      <w:proofErr w:type="spellStart"/>
+      <w:proofErr w:type="gramStart"/>
+      <w:r>
+        <w:rPr>
+          <w:rFonts w:ascii="Courier" w:eastAsia="宋体" w:hAnsi="Courier" w:cs="Times New Roman"/>
+          <w:sz w:val="24"/>
+        </w:rPr>
+        <w:t>digitalWrite</w:t>
+      </w:r>
+      <w:proofErr w:type="spellEnd"/>
+      <w:r>
+        <w:rPr>
+          <w:rFonts w:ascii="Courier" w:eastAsia="宋体" w:hAnsi="Courier" w:cs="Times New Roman"/>
+          <w:sz w:val="24"/>
+        </w:rPr>
+        <w:t>(</w:t>
+      </w:r>
+      <w:proofErr w:type="spellStart"/>
+      <w:proofErr w:type="gramEnd"/>
+      <w:r>
+        <w:rPr>
+          <w:rFonts w:ascii="Courier" w:eastAsia="宋体" w:hAnsi="Courier" w:cs="Times New Roman"/>
+          <w:sz w:val="24"/>
+        </w:rPr>
+        <w:t>LedPin</w:t>
+      </w:r>
+      <w:proofErr w:type="spellEnd"/>
+      <w:r>
+        <w:rPr>
+          <w:rFonts w:ascii="Courier" w:eastAsia="宋体" w:hAnsi="Courier" w:cs="Times New Roman"/>
+          <w:sz w:val="24"/>
+        </w:rPr>
+        <w:t>, LOW);    //led off</w:t>
       </w:r>
     </w:p>
     <w:p>
@@ -2362,10 +3417,7 @@
         <w:t>}</w:t>
       </w:r>
     </w:p>
-    <w:p>
-      <w:bookmarkStart w:id="0" w:name="_GoBack"/>
-      <w:bookmarkEnd w:id="0"/>
-    </w:p>
+    <w:p/>
     <w:sectPr>
       <w:pgSz w:w="11906" w:h="16838"/>
       <w:pgMar w:top="1440" w:right="1800" w:bottom="1440" w:left="1800" w:header="851" w:footer="992" w:gutter="0"/>

</xml_diff>